<commit_message>
new line in file
</commit_message>
<xml_diff>
--- a/Git.docx
+++ b/Git.docx
@@ -11,7 +11,31 @@
         </w:numPr>
       </w:pPr>
       <w:r>
-        <w:t xml:space="preserve">To to connect your local repo with a git init to a manually created repo on github </w:t>
+        <w:t xml:space="preserve">To </w:t>
+      </w:r>
+      <w:proofErr w:type="spellStart"/>
+      <w:r>
+        <w:t>to</w:t>
+      </w:r>
+      <w:proofErr w:type="spellEnd"/>
+      <w:r>
+        <w:t xml:space="preserve"> connect your local repo with a git </w:t>
+      </w:r>
+      <w:proofErr w:type="spellStart"/>
+      <w:r>
+        <w:t>init</w:t>
+      </w:r>
+      <w:proofErr w:type="spellEnd"/>
+      <w:r>
+        <w:t xml:space="preserve"> to a manually created repo on </w:t>
+      </w:r>
+      <w:proofErr w:type="spellStart"/>
+      <w:r>
+        <w:t>github</w:t>
+      </w:r>
+      <w:proofErr w:type="spellEnd"/>
+      <w:r>
+        <w:t xml:space="preserve"> </w:t>
       </w:r>
     </w:p>
     <w:p>
@@ -23,7 +47,15 @@
         </w:numPr>
       </w:pPr>
       <w:r>
-        <w:t xml:space="preserve">git remote add origin than the url of the repo </w:t>
+        <w:t xml:space="preserve">git remote add origin than the </w:t>
+      </w:r>
+      <w:proofErr w:type="spellStart"/>
+      <w:r>
+        <w:t>url</w:t>
+      </w:r>
+      <w:proofErr w:type="spellEnd"/>
+      <w:r>
+        <w:t xml:space="preserve"> of the repo </w:t>
       </w:r>
     </w:p>
     <w:p>
@@ -60,6 +92,129 @@
       </w:pPr>
       <w:r>
         <w:t>Git push -u origin “name of branch”</w:t>
+      </w:r>
+    </w:p>
+    <w:p>
+      <w:pPr>
+        <w:pStyle w:val="ListParagraph"/>
+        <w:numPr>
+          <w:ilvl w:val="0"/>
+          <w:numId w:val="1"/>
+        </w:numPr>
+      </w:pPr>
+      <w:r>
+        <w:t xml:space="preserve">Git checkout -b creates a new branch </w:t>
+      </w:r>
+    </w:p>
+    <w:p>
+      <w:pPr>
+        <w:pStyle w:val="ListParagraph"/>
+        <w:numPr>
+          <w:ilvl w:val="0"/>
+          <w:numId w:val="1"/>
+        </w:numPr>
+      </w:pPr>
+      <w:r>
+        <w:t>Seems like you need to commit something for the git branch command to show the star</w:t>
+      </w:r>
+    </w:p>
+    <w:p>
+      <w:pPr>
+        <w:pStyle w:val="ListParagraph"/>
+        <w:numPr>
+          <w:ilvl w:val="0"/>
+          <w:numId w:val="1"/>
+        </w:numPr>
+      </w:pPr>
+      <w:r>
+        <w:t xml:space="preserve">Git diff </w:t>
+      </w:r>
+      <w:proofErr w:type="spellStart"/>
+      <w:r>
+        <w:t>nameofbranch</w:t>
+      </w:r>
+      <w:proofErr w:type="spellEnd"/>
+      <w:r>
+        <w:t xml:space="preserve"> will show the differences </w:t>
+      </w:r>
+    </w:p>
+    <w:p>
+      <w:pPr>
+        <w:pStyle w:val="ListParagraph"/>
+        <w:numPr>
+          <w:ilvl w:val="0"/>
+          <w:numId w:val="1"/>
+        </w:numPr>
+      </w:pPr>
+      <w:r>
+        <w:t xml:space="preserve">Can push changes from a feature branch up to </w:t>
+      </w:r>
+      <w:proofErr w:type="spellStart"/>
+      <w:r>
+        <w:t>github</w:t>
+      </w:r>
+      <w:proofErr w:type="spellEnd"/>
+      <w:r>
+        <w:t xml:space="preserve">. Git asks for an upstream branch and suggests something. I can than push with that </w:t>
+      </w:r>
+      <w:proofErr w:type="spellStart"/>
+      <w:r>
+        <w:t>nusach</w:t>
+      </w:r>
+      <w:proofErr w:type="spellEnd"/>
+      <w:r>
+        <w:t xml:space="preserve"> which</w:t>
+      </w:r>
+      <w:r>
+        <w:t xml:space="preserve"> they give me. </w:t>
+      </w:r>
+    </w:p>
+    <w:p>
+      <w:pPr>
+        <w:pStyle w:val="ListParagraph"/>
+        <w:numPr>
+          <w:ilvl w:val="0"/>
+          <w:numId w:val="1"/>
+        </w:numPr>
+      </w:pPr>
+      <w:r>
+        <w:t xml:space="preserve">So, you can push from the feature branch up to remote branch. Merge there </w:t>
+      </w:r>
+      <w:proofErr w:type="spellStart"/>
+      <w:r>
+        <w:t>and than</w:t>
+      </w:r>
+      <w:proofErr w:type="spellEnd"/>
+      <w:r>
+        <w:t xml:space="preserve"> pull down to the local main branch. </w:t>
+      </w:r>
+    </w:p>
+    <w:p>
+      <w:pPr>
+        <w:pStyle w:val="ListParagraph"/>
+        <w:numPr>
+          <w:ilvl w:val="0"/>
+          <w:numId w:val="1"/>
+        </w:numPr>
+      </w:pPr>
+      <w:r>
+        <w:t xml:space="preserve">Git branch -d </w:t>
+      </w:r>
+      <w:proofErr w:type="spellStart"/>
+      <w:r>
+        <w:t>nameofbranch</w:t>
+      </w:r>
+      <w:proofErr w:type="spellEnd"/>
+      <w:r>
+        <w:t xml:space="preserve"> deletes the branch which you will do after merging it in </w:t>
+      </w:r>
+      <w:proofErr w:type="spellStart"/>
+      <w:r>
+        <w:t>cuz</w:t>
+      </w:r>
+      <w:proofErr w:type="spellEnd"/>
+      <w:r>
+        <w:t xml:space="preserve"> why do you need it </w:t>
       </w:r>
     </w:p>
     <w:sectPr>

</xml_diff>

<commit_message>
new commit for branch3
</commit_message>
<xml_diff>
--- a/Git.docx
+++ b/Git.docx
@@ -294,6 +294,119 @@
       <w:proofErr w:type="spellEnd"/>
       <w:r>
         <w:t xml:space="preserve"> in vs code show you a bunch of stuff. Best way to solve merge conflicts in the actual code. </w:t>
+      </w:r>
+    </w:p>
+    <w:p>
+      <w:pPr>
+        <w:pStyle w:val="ListParagraph"/>
+        <w:numPr>
+          <w:ilvl w:val="0"/>
+          <w:numId w:val="1"/>
+        </w:numPr>
+      </w:pPr>
+      <w:r>
+        <w:t xml:space="preserve">After fixing the conflict you need to make a new commit </w:t>
+      </w:r>
+    </w:p>
+    <w:p>
+      <w:pPr>
+        <w:pStyle w:val="ListParagraph"/>
+        <w:numPr>
+          <w:ilvl w:val="0"/>
+          <w:numId w:val="1"/>
+        </w:numPr>
+      </w:pPr>
+      <w:r>
+        <w:t xml:space="preserve">Git reset undoes staging. Can do it with an </w:t>
+      </w:r>
+      <w:proofErr w:type="spellStart"/>
+      <w:r>
+        <w:t>arg</w:t>
+      </w:r>
+      <w:proofErr w:type="spellEnd"/>
+      <w:r>
+        <w:t xml:space="preserve"> of the file name. </w:t>
+      </w:r>
+    </w:p>
+    <w:p>
+      <w:pPr>
+        <w:pStyle w:val="ListParagraph"/>
+        <w:numPr>
+          <w:ilvl w:val="0"/>
+          <w:numId w:val="1"/>
+        </w:numPr>
+      </w:pPr>
+      <w:r>
+        <w:t xml:space="preserve">Git reset HEAD~1 resets commits. Head means a pointer to the last commit. The tilda1 points it back one commit. Seems you aren’t really destroying the commit so much as setting the present to the previous one. </w:t>
+      </w:r>
+    </w:p>
+    <w:p>
+      <w:pPr>
+        <w:pStyle w:val="ListParagraph"/>
+        <w:numPr>
+          <w:ilvl w:val="0"/>
+          <w:numId w:val="1"/>
+        </w:numPr>
+      </w:pPr>
+      <w:r>
+        <w:t xml:space="preserve">Git reset </w:t>
+      </w:r>
+      <w:proofErr w:type="spellStart"/>
+      <w:r>
+        <w:t>hashofprevcommit</w:t>
+      </w:r>
+      <w:proofErr w:type="spellEnd"/>
+      <w:r>
+        <w:t xml:space="preserve"> will take you back to that commit </w:t>
+      </w:r>
+    </w:p>
+    <w:p>
+      <w:pPr>
+        <w:pStyle w:val="ListParagraph"/>
+        <w:numPr>
+          <w:ilvl w:val="0"/>
+          <w:numId w:val="1"/>
+        </w:numPr>
+      </w:pPr>
+      <w:r>
+        <w:t xml:space="preserve">Git reset –-hard actually deletes them </w:t>
+      </w:r>
+    </w:p>
+    <w:p>
+      <w:pPr>
+        <w:pStyle w:val="ListParagraph"/>
+        <w:numPr>
+          <w:ilvl w:val="0"/>
+          <w:numId w:val="1"/>
+        </w:numPr>
+      </w:pPr>
+      <w:proofErr w:type="spellStart"/>
+      <w:r>
+        <w:t>Pr</w:t>
+      </w:r>
+      <w:proofErr w:type="spellEnd"/>
+      <w:r>
+        <w:t xml:space="preserve"> means a request for my changes to be added. Others can look at them and decide and comment. </w:t>
+      </w:r>
+    </w:p>
+    <w:p>
+      <w:pPr>
+        <w:pStyle w:val="ListParagraph"/>
+        <w:numPr>
+          <w:ilvl w:val="0"/>
+          <w:numId w:val="1"/>
+        </w:numPr>
+      </w:pPr>
+      <w:r>
+        <w:t xml:space="preserve">Can fork from someone else </w:t>
+      </w:r>
+      <w:proofErr w:type="spellStart"/>
+      <w:r>
+        <w:t>githubt</w:t>
+      </w:r>
+      <w:proofErr w:type="spellEnd"/>
+      <w:r>
+        <w:t xml:space="preserve"> to your own if you have the proper permissions. </w:t>
       </w:r>
     </w:p>
     <w:sectPr>

</xml_diff>